<commit_message>
update of 31 dec 2024
</commit_message>
<xml_diff>
--- a/docx-templates/template-accident-fr.docx
+++ b/docx-templates/template-accident-fr.docx
@@ -1,6 +1,6 @@
 
 <file path=word/document.xml><?xml version="1.0" encoding="utf-8"?>
-<w:document xmlns:wpc="http://schemas.microsoft.com/office/word/2010/wordprocessingCanvas" xmlns:cx="http://schemas.microsoft.com/office/drawing/2014/chartex" xmlns:cx1="http://schemas.microsoft.com/office/drawing/2015/9/8/chartex" xmlns:cx2="http://schemas.microsoft.com/office/drawing/2015/10/21/chartex" xmlns:cx3="http://schemas.microsoft.com/office/drawing/2016/5/9/chartex" xmlns:cx4="http://schemas.microsoft.com/office/drawing/2016/5/10/chartex" xmlns:cx5="http://schemas.microsoft.com/office/drawing/2016/5/11/chartex" xmlns:cx6="http://schemas.microsoft.com/office/drawing/2016/5/12/chartex" xmlns:cx7="http://schemas.microsoft.com/office/drawing/2016/5/13/chartex" xmlns:cx8="http://schemas.microsoft.com/office/drawing/2016/5/14/chartex" xmlns:mc="http://schemas.openxmlformats.org/markup-compatibility/2006" xmlns:aink="http://schemas.microsoft.com/office/drawing/2016/ink" xmlns:am3d="http://schemas.microsoft.com/office/drawing/2017/model3d" xmlns:o="urn:schemas-microsoft-com:office:office" xmlns:oel="http://schemas.microsoft.com/office/2019/extlst" xmlns:r="http://schemas.openxmlformats.org/officeDocument/2006/relationships" xmlns:m="http://schemas.openxmlformats.org/officeDocument/2006/math" xmlns:v="urn:schemas-microsoft-com:vml" xmlns:wp14="http://schemas.microsoft.com/office/word/2010/wordprocessingDrawing" xmlns:wp="http://schemas.openxmlformats.org/drawingml/2006/wordprocessingDrawing" xmlns:w10="urn:schemas-microsoft-com:office:word" xmlns:w="http://schemas.openxmlformats.org/wordprocessingml/2006/main" xmlns:w14="http://schemas.microsoft.com/office/word/2010/wordml" xmlns:w15="http://schemas.microsoft.com/office/word/2012/wordml" xmlns:w16cex="http://schemas.microsoft.com/office/word/2018/wordml/cex" xmlns:w16cid="http://schemas.microsoft.com/office/word/2016/wordml/cid" xmlns:w16="http://schemas.microsoft.com/office/word/2018/wordml" xmlns:w16sdtdh="http://schemas.microsoft.com/office/word/2020/wordml/sdtdatahash" xmlns:w16se="http://schemas.microsoft.com/office/word/2015/wordml/symex" xmlns:wpg="http://schemas.microsoft.com/office/word/2010/wordprocessingGroup" xmlns:wpi="http://schemas.microsoft.com/office/word/2010/wordprocessingInk" xmlns:wne="http://schemas.microsoft.com/office/word/2006/wordml" xmlns:wps="http://schemas.microsoft.com/office/word/2010/wordprocessingShape" mc:Ignorable="w14 w15 w16se w16cid w16 w16cex w16sdtdh wp14">
+<w:document xmlns:wpc="http://schemas.microsoft.com/office/word/2010/wordprocessingCanvas" xmlns:cx="http://schemas.microsoft.com/office/drawing/2014/chartex" xmlns:cx1="http://schemas.microsoft.com/office/drawing/2015/9/8/chartex" xmlns:cx2="http://schemas.microsoft.com/office/drawing/2015/10/21/chartex" xmlns:cx3="http://schemas.microsoft.com/office/drawing/2016/5/9/chartex" xmlns:cx4="http://schemas.microsoft.com/office/drawing/2016/5/10/chartex" xmlns:cx5="http://schemas.microsoft.com/office/drawing/2016/5/11/chartex" xmlns:cx6="http://schemas.microsoft.com/office/drawing/2016/5/12/chartex" xmlns:cx7="http://schemas.microsoft.com/office/drawing/2016/5/13/chartex" xmlns:cx8="http://schemas.microsoft.com/office/drawing/2016/5/14/chartex" xmlns:mc="http://schemas.openxmlformats.org/markup-compatibility/2006" xmlns:aink="http://schemas.microsoft.com/office/drawing/2016/ink" xmlns:am3d="http://schemas.microsoft.com/office/drawing/2017/model3d" xmlns:o="urn:schemas-microsoft-com:office:office" xmlns:oel="http://schemas.microsoft.com/office/2019/extlst" xmlns:r="http://schemas.openxmlformats.org/officeDocument/2006/relationships" xmlns:m="http://schemas.openxmlformats.org/officeDocument/2006/math" xmlns:v="urn:schemas-microsoft-com:vml" xmlns:wp14="http://schemas.microsoft.com/office/word/2010/wordprocessingDrawing" xmlns:wp="http://schemas.openxmlformats.org/drawingml/2006/wordprocessingDrawing" xmlns:w10="urn:schemas-microsoft-com:office:word" xmlns:w="http://schemas.openxmlformats.org/wordprocessingml/2006/main" xmlns:w14="http://schemas.microsoft.com/office/word/2010/wordml" xmlns:w15="http://schemas.microsoft.com/office/word/2012/wordml" xmlns:w16cex="http://schemas.microsoft.com/office/word/2018/wordml/cex" xmlns:w16cid="http://schemas.microsoft.com/office/word/2016/wordml/cid" xmlns:w16="http://schemas.microsoft.com/office/word/2018/wordml" xmlns:w16du="http://schemas.microsoft.com/office/word/2023/wordml/word16du" xmlns:w16sdtdh="http://schemas.microsoft.com/office/word/2020/wordml/sdtdatahash" xmlns:w16se="http://schemas.microsoft.com/office/word/2015/wordml/symex" xmlns:wpg="http://schemas.microsoft.com/office/word/2010/wordprocessingGroup" xmlns:wpi="http://schemas.microsoft.com/office/word/2010/wordprocessingInk" xmlns:wne="http://schemas.microsoft.com/office/word/2006/wordml" xmlns:wps="http://schemas.microsoft.com/office/word/2010/wordprocessingShape" mc:Ignorable="w14 w15 w16se w16cid w16 w16cex w16sdtdh w16du wp14">
   <w:body>
     <w:p>
       <w:pPr>
@@ -172,7 +172,22 @@
                                 <w:szCs w:val="20"/>
                               </w:rPr>
                               <w:tab/>
-                              <w:t xml:space="preserve">108810 </w:t>
+                            </w:r>
+                            <w:r>
+                              <w:rPr>
+                                <w:i/>
+                                <w:sz w:val="20"/>
+                                <w:szCs w:val="20"/>
+                              </w:rPr>
+                              <w:t>{lienclient}</w:t>
+                            </w:r>
+                            <w:r>
+                              <w:rPr>
+                                <w:i/>
+                                <w:sz w:val="20"/>
+                                <w:szCs w:val="20"/>
+                              </w:rPr>
+                              <w:t xml:space="preserve"> </w:t>
                             </w:r>
                             <w:r>
                               <w:rPr>
@@ -189,7 +204,15 @@
                                 <w:sz w:val="20"/>
                                 <w:szCs w:val="20"/>
                               </w:rPr>
-                              <w:t xml:space="preserve"> ----------------</w:t>
+                              <w:t xml:space="preserve"> </w:t>
+                            </w:r>
+                            <w:r>
+                              <w:rPr>
+                                <w:i/>
+                                <w:sz w:val="20"/>
+                                <w:szCs w:val="20"/>
+                              </w:rPr>
+                              <w:t>{tin_nid}</w:t>
                             </w:r>
                             <w:r>
                               <w:rPr>
@@ -233,7 +256,7 @@
                                 <w:sz w:val="20"/>
                                 <w:szCs w:val="20"/>
                               </w:rPr>
-                              <w:t>-------------------------</w:t>
+                              <w:t>{names}</w:t>
                             </w:r>
                           </w:p>
                           <w:p>
@@ -282,11 +305,12 @@
                             </w:r>
                             <w:r>
                               <w:rPr>
-                                <w:i/>
-                                <w:sz w:val="20"/>
-                                <w:szCs w:val="20"/>
-                              </w:rPr>
-                              <w:t>-------------</w:t>
+                                <w:b/>
+                                <w:i/>
+                                <w:sz w:val="20"/>
+                                <w:szCs w:val="20"/>
+                              </w:rPr>
+                              <w:t>{province}</w:t>
                             </w:r>
                           </w:p>
                           <w:p>
@@ -330,7 +354,7 @@
                                 <w:sz w:val="20"/>
                                 <w:szCs w:val="20"/>
                               </w:rPr>
-                              <w:t>----------</w:t>
+                              <w:t>{district}</w:t>
                             </w:r>
                           </w:p>
                           <w:p>
@@ -471,7 +495,7 @@
                                 <w:sz w:val="20"/>
                                 <w:szCs w:val="20"/>
                               </w:rPr>
-                              <w:t>--------------</w:t>
+                              <w:t>{phone}</w:t>
                             </w:r>
                           </w:p>
                           <w:p>
@@ -568,7 +592,7 @@
                                 <w:sz w:val="20"/>
                                 <w:szCs w:val="20"/>
                               </w:rPr>
-                              <w:t>RD092</w:t>
+                              <w:t>{code_agence}</w:t>
                             </w:r>
                             <w:r>
                               <w:rPr>
@@ -716,7 +740,22 @@
                           <w:szCs w:val="20"/>
                         </w:rPr>
                         <w:tab/>
-                        <w:t xml:space="preserve">108810 </w:t>
+                      </w:r>
+                      <w:r>
+                        <w:rPr>
+                          <w:i/>
+                          <w:sz w:val="20"/>
+                          <w:szCs w:val="20"/>
+                        </w:rPr>
+                        <w:t>{lienclient}</w:t>
+                      </w:r>
+                      <w:r>
+                        <w:rPr>
+                          <w:i/>
+                          <w:sz w:val="20"/>
+                          <w:szCs w:val="20"/>
+                        </w:rPr>
+                        <w:t xml:space="preserve"> </w:t>
                       </w:r>
                       <w:r>
                         <w:rPr>
@@ -733,7 +772,15 @@
                           <w:sz w:val="20"/>
                           <w:szCs w:val="20"/>
                         </w:rPr>
-                        <w:t xml:space="preserve"> ----------------</w:t>
+                        <w:t xml:space="preserve"> </w:t>
+                      </w:r>
+                      <w:r>
+                        <w:rPr>
+                          <w:i/>
+                          <w:sz w:val="20"/>
+                          <w:szCs w:val="20"/>
+                        </w:rPr>
+                        <w:t>{tin_nid}</w:t>
                       </w:r>
                       <w:r>
                         <w:rPr>
@@ -777,7 +824,7 @@
                           <w:sz w:val="20"/>
                           <w:szCs w:val="20"/>
                         </w:rPr>
-                        <w:t>-------------------------</w:t>
+                        <w:t>{names}</w:t>
                       </w:r>
                     </w:p>
                     <w:p>
@@ -826,11 +873,12 @@
                       </w:r>
                       <w:r>
                         <w:rPr>
-                          <w:i/>
-                          <w:sz w:val="20"/>
-                          <w:szCs w:val="20"/>
-                        </w:rPr>
-                        <w:t>-------------</w:t>
+                          <w:b/>
+                          <w:i/>
+                          <w:sz w:val="20"/>
+                          <w:szCs w:val="20"/>
+                        </w:rPr>
+                        <w:t>{province}</w:t>
                       </w:r>
                     </w:p>
                     <w:p>
@@ -874,7 +922,7 @@
                           <w:sz w:val="20"/>
                           <w:szCs w:val="20"/>
                         </w:rPr>
-                        <w:t>----------</w:t>
+                        <w:t>{district}</w:t>
                       </w:r>
                     </w:p>
                     <w:p>
@@ -1015,7 +1063,7 @@
                           <w:sz w:val="20"/>
                           <w:szCs w:val="20"/>
                         </w:rPr>
-                        <w:t>--------------</w:t>
+                        <w:t>{phone}</w:t>
                       </w:r>
                     </w:p>
                     <w:p>
@@ -1112,7 +1160,7 @@
                           <w:sz w:val="20"/>
                           <w:szCs w:val="20"/>
                         </w:rPr>
-                        <w:t>RD092</w:t>
+                        <w:t>{code_agence}</w:t>
                       </w:r>
                       <w:r>
                         <w:rPr>
@@ -1301,10 +1349,12 @@
                             </w:r>
                             <w:r>
                               <w:rPr>
-                                <w:sz w:val="20"/>
-                                <w:szCs w:val="20"/>
-                              </w:rPr>
-                              <w:t>--------------</w:t>
+                                <w:b/>
+                                <w:i/>
+                                <w:sz w:val="20"/>
+                                <w:szCs w:val="20"/>
+                              </w:rPr>
+                              <w:t>{police}</w:t>
                             </w:r>
                             <w:r>
                               <w:rPr>
@@ -1357,11 +1407,12 @@
                             </w:r>
                             <w:r>
                               <w:rPr>
-                                <w:i/>
-                                <w:sz w:val="20"/>
-                                <w:szCs w:val="20"/>
-                              </w:rPr>
-                              <w:t>-------------------</w:t>
+                                <w:b/>
+                                <w:i/>
+                                <w:sz w:val="20"/>
+                                <w:szCs w:val="20"/>
+                              </w:rPr>
+                              <w:t>{names}</w:t>
                             </w:r>
                             <w:r>
                               <w:rPr>
@@ -1508,12 +1559,14 @@
                             </w:r>
                             <w:r>
                               <w:rPr>
+                                <w:b/>
+                                <w:bCs/>
                                 <w:i/>
                                 <w:noProof/>
                                 <w:sz w:val="20"/>
                                 <w:szCs w:val="20"/>
                               </w:rPr>
-                              <w:t>--------------------------</w:t>
+                              <w:t>{start_date}</w:t>
                             </w:r>
                           </w:p>
                           <w:p>
@@ -1544,11 +1597,12 @@
                             </w:r>
                             <w:r>
                               <w:rPr>
-                                <w:i/>
-                                <w:sz w:val="20"/>
-                                <w:szCs w:val="20"/>
-                              </w:rPr>
-                              <w:t>-------------------------------</w:t>
+                                <w:b/>
+                                <w:i/>
+                                <w:sz w:val="20"/>
+                                <w:szCs w:val="20"/>
+                              </w:rPr>
+                              <w:t>{end_date}</w:t>
                             </w:r>
                           </w:p>
                           <w:p>
@@ -1687,10 +1741,12 @@
                       </w:r>
                       <w:r>
                         <w:rPr>
-                          <w:sz w:val="20"/>
-                          <w:szCs w:val="20"/>
-                        </w:rPr>
-                        <w:t>--------------</w:t>
+                          <w:b/>
+                          <w:i/>
+                          <w:sz w:val="20"/>
+                          <w:szCs w:val="20"/>
+                        </w:rPr>
+                        <w:t>{police}</w:t>
                       </w:r>
                       <w:r>
                         <w:rPr>
@@ -1743,11 +1799,12 @@
                       </w:r>
                       <w:r>
                         <w:rPr>
-                          <w:i/>
-                          <w:sz w:val="20"/>
-                          <w:szCs w:val="20"/>
-                        </w:rPr>
-                        <w:t>-------------------</w:t>
+                          <w:b/>
+                          <w:i/>
+                          <w:sz w:val="20"/>
+                          <w:szCs w:val="20"/>
+                        </w:rPr>
+                        <w:t>{names}</w:t>
                       </w:r>
                       <w:r>
                         <w:rPr>
@@ -1894,12 +1951,14 @@
                       </w:r>
                       <w:r>
                         <w:rPr>
+                          <w:b/>
+                          <w:bCs/>
                           <w:i/>
                           <w:noProof/>
                           <w:sz w:val="20"/>
                           <w:szCs w:val="20"/>
                         </w:rPr>
-                        <w:t>--------------------------</w:t>
+                        <w:t>{start_date}</w:t>
                       </w:r>
                     </w:p>
                     <w:p>
@@ -1930,11 +1989,12 @@
                       </w:r>
                       <w:r>
                         <w:rPr>
-                          <w:i/>
-                          <w:sz w:val="20"/>
-                          <w:szCs w:val="20"/>
-                        </w:rPr>
-                        <w:t>-------------------------------</w:t>
+                          <w:b/>
+                          <w:i/>
+                          <w:sz w:val="20"/>
+                          <w:szCs w:val="20"/>
+                        </w:rPr>
+                        <w:t>{end_date}</w:t>
                       </w:r>
                     </w:p>
                     <w:p>
@@ -2032,7 +2092,8 @@
     </w:p>
     <w:tbl>
       <w:tblPr>
-        <w:tblW w:w="9317" w:type="dxa"/>
+        <w:tblW w:w="10632" w:type="dxa"/>
+        <w:tblInd w:w="-856" w:type="dxa"/>
         <w:tblBorders>
           <w:top w:val="single" w:sz="4" w:space="0" w:color="auto"/>
           <w:left w:val="single" w:sz="4" w:space="0" w:color="auto"/>
@@ -2045,10 +2106,10 @@
         <w:tblLook w:val="04A0" w:firstRow="1" w:lastRow="0" w:firstColumn="1" w:lastColumn="0" w:noHBand="0" w:noVBand="1"/>
       </w:tblPr>
       <w:tblGrid>
-        <w:gridCol w:w="4503"/>
+        <w:gridCol w:w="5359"/>
         <w:gridCol w:w="1725"/>
         <w:gridCol w:w="1414"/>
-        <w:gridCol w:w="1675"/>
+        <w:gridCol w:w="2134"/>
       </w:tblGrid>
       <w:tr>
         <w:trPr>
@@ -2056,7 +2117,7 @@
         </w:trPr>
         <w:tc>
           <w:tcPr>
-            <w:tcW w:w="4503" w:type="dxa"/>
+            <w:tcW w:w="5359" w:type="dxa"/>
           </w:tcPr>
           <w:p>
             <w:pPr>
@@ -2137,7 +2198,7 @@
         </w:tc>
         <w:tc>
           <w:tcPr>
-            <w:tcW w:w="1675" w:type="dxa"/>
+            <w:tcW w:w="2134" w:type="dxa"/>
           </w:tcPr>
           <w:p>
             <w:pPr>
@@ -2162,44 +2223,27 @@
       </w:tr>
       <w:tr>
         <w:trPr>
-          <w:trHeight w:val="1004"/>
+          <w:trHeight w:val="385"/>
         </w:trPr>
         <w:tc>
           <w:tcPr>
-            <w:tcW w:w="4503" w:type="dxa"/>
+            <w:tcW w:w="5359" w:type="dxa"/>
           </w:tcPr>
           <w:p>
             <w:pPr>
               <w:rPr>
                 <w:rFonts w:ascii="Arial" w:hAnsi="Arial" w:cs="Arial"/>
+                <w:sz w:val="20"/>
+                <w:szCs w:val="20"/>
               </w:rPr>
             </w:pPr>
             <w:r>
               <w:rPr>
                 <w:rFonts w:ascii="Arial" w:hAnsi="Arial" w:cs="Arial"/>
+                <w:sz w:val="20"/>
+                <w:szCs w:val="20"/>
               </w:rPr>
-              <w:t>Frais de gestion</w:t>
-            </w:r>
-            <w:r>
-              <w:rPr>
-                <w:rFonts w:ascii="Arial" w:hAnsi="Arial" w:cs="Arial"/>
-              </w:rPr>
-              <w:br/>
-              <w:t>DECES.</w:t>
-            </w:r>
-            <w:r>
-              <w:rPr>
-                <w:rFonts w:ascii="Arial" w:hAnsi="Arial" w:cs="Arial"/>
-              </w:rPr>
-              <w:br/>
-              <w:t>INFIRMITE PERMENANTE.</w:t>
-            </w:r>
-            <w:r>
-              <w:rPr>
-                <w:rFonts w:ascii="Arial" w:hAnsi="Arial" w:cs="Arial"/>
-              </w:rPr>
-              <w:br/>
-              <w:t>REMBOURSEMENT DES FRAIS DE TRAITEMENTS.</w:t>
+              <w:t>{#guarantees}{guarantee}</w:t>
             </w:r>
           </w:p>
         </w:tc>
@@ -2212,6 +2256,8 @@
               <w:jc w:val="right"/>
               <w:rPr>
                 <w:rFonts w:ascii="Arial" w:hAnsi="Arial" w:cs="Arial"/>
+                <w:i/>
+                <w:iCs/>
                 <w:sz w:val="20"/>
                 <w:szCs w:val="20"/>
               </w:rPr>
@@ -2219,45 +2265,12 @@
             <w:r>
               <w:rPr>
                 <w:rFonts w:ascii="Arial" w:hAnsi="Arial" w:cs="Arial"/>
+                <w:i/>
+                <w:iCs/>
                 <w:sz w:val="20"/>
                 <w:szCs w:val="20"/>
               </w:rPr>
-              <w:t>-----------------</w:t>
-            </w:r>
-            <w:r>
-              <w:rPr>
-                <w:rFonts w:ascii="Arial" w:hAnsi="Arial" w:cs="Arial"/>
-                <w:sz w:val="20"/>
-                <w:szCs w:val="20"/>
-              </w:rPr>
-              <w:br/>
-              <w:t>----------------</w:t>
-            </w:r>
-            <w:r>
-              <w:rPr>
-                <w:rFonts w:ascii="Arial" w:hAnsi="Arial" w:cs="Arial"/>
-                <w:sz w:val="20"/>
-                <w:szCs w:val="20"/>
-              </w:rPr>
-              <w:br/>
-              <w:t>------------------</w:t>
-            </w:r>
-            <w:r>
-              <w:rPr>
-                <w:rFonts w:ascii="Arial" w:hAnsi="Arial" w:cs="Arial"/>
-                <w:sz w:val="20"/>
-                <w:szCs w:val="20"/>
-              </w:rPr>
-              <w:br/>
-              <w:t>----------</w:t>
-            </w:r>
-            <w:r>
-              <w:rPr>
-                <w:rFonts w:ascii="Arial" w:hAnsi="Arial" w:cs="Arial"/>
-                <w:sz w:val="20"/>
-                <w:szCs w:val="20"/>
-              </w:rPr>
-              <w:t>-</w:t>
+              <w:t>{sum_insured}</w:t>
             </w:r>
           </w:p>
         </w:tc>
@@ -2278,7 +2291,7 @@
         </w:tc>
         <w:tc>
           <w:tcPr>
-            <w:tcW w:w="1675" w:type="dxa"/>
+            <w:tcW w:w="2134" w:type="dxa"/>
           </w:tcPr>
           <w:p>
             <w:pPr>
@@ -2296,37 +2309,7 @@
                 <w:sz w:val="20"/>
                 <w:szCs w:val="20"/>
               </w:rPr>
-              <w:t>------------------</w:t>
-            </w:r>
-            <w:r>
-              <w:rPr>
-                <w:rFonts w:ascii="Arial" w:hAnsi="Arial" w:cs="Arial"/>
-                <w:i/>
-                <w:sz w:val="20"/>
-                <w:szCs w:val="20"/>
-              </w:rPr>
-              <w:br/>
-              <w:t>----------------</w:t>
-            </w:r>
-            <w:r>
-              <w:rPr>
-                <w:rFonts w:ascii="Arial" w:hAnsi="Arial" w:cs="Arial"/>
-                <w:i/>
-                <w:sz w:val="20"/>
-                <w:szCs w:val="20"/>
-              </w:rPr>
-              <w:br/>
-              <w:t>----------------</w:t>
-            </w:r>
-            <w:r>
-              <w:rPr>
-                <w:rFonts w:ascii="Arial" w:hAnsi="Arial" w:cs="Arial"/>
-                <w:i/>
-                <w:sz w:val="20"/>
-                <w:szCs w:val="20"/>
-              </w:rPr>
-              <w:br/>
-              <w:t>---------------</w:t>
+              <w:t>{total_premium}{/}</w:t>
             </w:r>
           </w:p>
         </w:tc>
@@ -2347,36 +2330,34 @@
         <w:rPr>
           <w:rFonts w:ascii="Arial" w:hAnsi="Arial" w:cs="Arial"/>
           <w:b/>
-          <w:lang w:val="en-US"/>
         </w:rPr>
       </w:pPr>
       <w:r>
         <w:rPr>
           <w:rFonts w:ascii="Arial" w:hAnsi="Arial" w:cs="Arial"/>
-          <w:lang w:val="en-US"/>
-        </w:rPr>
-        <w:t xml:space="preserve">                                     </w:t>
+        </w:rPr>
+        <w:t xml:space="preserve">                                                          </w:t>
       </w:r>
       <w:r>
         <w:rPr>
           <w:rFonts w:ascii="Arial" w:hAnsi="Arial" w:cs="Arial"/>
-          <w:lang w:val="en-US"/>
-        </w:rPr>
-        <w:t xml:space="preserve">                     </w:t>
+          <w:b/>
+        </w:rPr>
+        <w:t>Total à Payer :</w:t>
       </w:r>
       <w:r>
         <w:rPr>
           <w:rFonts w:ascii="Arial" w:hAnsi="Arial" w:cs="Arial"/>
           <w:b/>
         </w:rPr>
-        <w:t>Total à Payer :</w:t>
+        <w:t xml:space="preserve"> </w:t>
       </w:r>
       <w:r>
         <w:rPr>
           <w:rFonts w:ascii="Arial" w:hAnsi="Arial" w:cs="Arial"/>
           <w:b/>
         </w:rPr>
-        <w:t xml:space="preserve"> -----------</w:t>
+        <w:t>{total_premium}</w:t>
       </w:r>
     </w:p>
     <w:p>
@@ -2385,7 +2366,6 @@
         <w:rPr>
           <w:rFonts w:ascii="Arial" w:hAnsi="Arial" w:cs="Arial"/>
           <w:b/>
-          <w:lang w:val="en-US"/>
         </w:rPr>
       </w:pPr>
     </w:p>
@@ -2395,7 +2375,6 @@
         <w:rPr>
           <w:rFonts w:ascii="Arial" w:hAnsi="Arial" w:cs="Arial"/>
           <w:b/>
-          <w:lang w:val="en-US"/>
         </w:rPr>
       </w:pPr>
     </w:p>
@@ -2407,7 +2386,6 @@
         <w:rPr>
           <w:rFonts w:ascii="Arial" w:hAnsi="Arial" w:cs="Arial"/>
           <w:b/>
-          <w:lang w:val="en-US"/>
         </w:rPr>
       </w:pPr>
     </w:p>
@@ -2419,7 +2397,6 @@
         <w:rPr>
           <w:rFonts w:ascii="Arial" w:hAnsi="Arial" w:cs="Arial"/>
           <w:b/>
-          <w:lang w:val="en-US"/>
         </w:rPr>
       </w:pPr>
     </w:p>
@@ -2431,7 +2408,6 @@
         <w:rPr>
           <w:rFonts w:ascii="Arial" w:hAnsi="Arial" w:cs="Arial"/>
           <w:b/>
-          <w:lang w:val="en-US"/>
         </w:rPr>
       </w:pPr>
     </w:p>
@@ -2443,7 +2419,6 @@
         <w:rPr>
           <w:rFonts w:ascii="Arial" w:hAnsi="Arial" w:cs="Arial"/>
           <w:b/>
-          <w:lang w:val="en-US"/>
         </w:rPr>
       </w:pPr>
     </w:p>
@@ -2455,7 +2430,6 @@
         <w:rPr>
           <w:rFonts w:ascii="Arial" w:hAnsi="Arial" w:cs="Arial"/>
           <w:b/>
-          <w:lang w:val="en-US"/>
         </w:rPr>
       </w:pPr>
     </w:p>
@@ -2467,7 +2441,6 @@
         <w:rPr>
           <w:rFonts w:ascii="Arial" w:hAnsi="Arial" w:cs="Arial"/>
           <w:b/>
-          <w:lang w:val="en-US"/>
         </w:rPr>
       </w:pPr>
     </w:p>
@@ -2479,7 +2452,6 @@
         <w:rPr>
           <w:rFonts w:ascii="Arial" w:hAnsi="Arial" w:cs="Arial"/>
           <w:b/>
-          <w:lang w:val="en-US"/>
         </w:rPr>
       </w:pPr>
     </w:p>
@@ -2491,7 +2463,6 @@
         <w:rPr>
           <w:rFonts w:ascii="Arial" w:hAnsi="Arial" w:cs="Arial"/>
           <w:b/>
-          <w:lang w:val="en-US"/>
         </w:rPr>
       </w:pPr>
     </w:p>
@@ -2503,7 +2474,6 @@
         <w:rPr>
           <w:rFonts w:ascii="Arial" w:hAnsi="Arial" w:cs="Arial"/>
           <w:b/>
-          <w:lang w:val="en-US"/>
         </w:rPr>
       </w:pPr>
     </w:p>
@@ -2515,7 +2485,6 @@
         <w:rPr>
           <w:rFonts w:ascii="Arial" w:hAnsi="Arial" w:cs="Arial"/>
           <w:b/>
-          <w:lang w:val="en-US"/>
         </w:rPr>
       </w:pPr>
     </w:p>
@@ -2527,7 +2496,6 @@
         <w:rPr>
           <w:rFonts w:ascii="Arial" w:hAnsi="Arial" w:cs="Arial"/>
           <w:b/>
-          <w:lang w:val="en-US"/>
         </w:rPr>
       </w:pPr>
     </w:p>
@@ -2539,7 +2507,6 @@
         <w:rPr>
           <w:rFonts w:ascii="Arial" w:hAnsi="Arial" w:cs="Arial"/>
           <w:b/>
-          <w:lang w:val="en-US"/>
         </w:rPr>
       </w:pPr>
     </w:p>
@@ -2551,7 +2518,6 @@
         <w:rPr>
           <w:rFonts w:ascii="Arial" w:hAnsi="Arial" w:cs="Arial"/>
           <w:b/>
-          <w:lang w:val="en-US"/>
         </w:rPr>
       </w:pPr>
     </w:p>
@@ -2563,7 +2529,6 @@
         <w:rPr>
           <w:rFonts w:ascii="Arial" w:hAnsi="Arial" w:cs="Arial"/>
           <w:b/>
-          <w:lang w:val="en-US"/>
         </w:rPr>
       </w:pPr>
     </w:p>
@@ -2575,7 +2540,6 @@
         <w:rPr>
           <w:rFonts w:ascii="Arial" w:hAnsi="Arial" w:cs="Arial"/>
           <w:b/>
-          <w:lang w:val="en-US"/>
         </w:rPr>
       </w:pPr>
     </w:p>
@@ -2667,7 +2631,7 @@
           <w:b/>
           <w:bCs/>
         </w:rPr>
-        <w:t>KAREKEZI JEAN MARIE</w:t>
+        <w:t>{names}</w:t>
       </w:r>
     </w:p>
     <w:p>
@@ -2679,6 +2643,7 @@
         <w:jc w:val="both"/>
       </w:pPr>
       <w:r>
+        <w:lastRenderedPageBreak/>
         <w:t xml:space="preserve">L’assureur : </w:t>
       </w:r>
       <w:r>
@@ -2828,7 +2793,7 @@
           <w:b/>
           <w:i/>
         </w:rPr>
-        <w:t>-------------------------------------------------------------------</w:t>
+        <w:t xml:space="preserve"> {title_project}</w:t>
       </w:r>
       <w:r>
         <w:rPr>
@@ -3092,7 +3057,7 @@
           <w:i/>
           <w:noProof/>
         </w:rPr>
-        <w:t>------------------</w:t>
+        <w:t>{total_premium}</w:t>
       </w:r>
       <w:r>
         <w:rPr>
@@ -3132,22 +3097,34 @@
         <w:rPr>
           <w:b/>
         </w:rPr>
-        <w:t xml:space="preserve"> -----------</w:t>
-      </w:r>
-      <w:r>
-        <w:rPr>
-          <w:b/>
-        </w:rPr>
         <w:t xml:space="preserve"> </w:t>
       </w:r>
       <w:r>
+        <w:rPr>
+          <w:b/>
+        </w:rPr>
+        <w:t>{start_date}</w:t>
+      </w:r>
+      <w:r>
+        <w:rPr>
+          <w:b/>
+        </w:rPr>
+        <w:t xml:space="preserve"> </w:t>
+      </w:r>
+      <w:r>
         <w:t>au</w:t>
       </w:r>
       <w:r>
         <w:rPr>
           <w:b/>
         </w:rPr>
-        <w:t xml:space="preserve"> ------------</w:t>
+        <w:t xml:space="preserve"> </w:t>
+      </w:r>
+      <w:r>
+        <w:rPr>
+          <w:b/>
+        </w:rPr>
+        <w:t>{end_date}</w:t>
       </w:r>
       <w:r>
         <w:t xml:space="preserve"> Il expirera de plein droit et sans autre avis le </w:t>
@@ -3156,7 +3133,7 @@
         <w:rPr>
           <w:b/>
         </w:rPr>
-        <w:t>-----------</w:t>
+        <w:t>{end_date}</w:t>
       </w:r>
       <w:r>
         <w:t xml:space="preserve">. Il pourra cependant être renouvelé sur demande de l'assuré.    </w:t>
@@ -3296,7 +3273,7 @@
           <w:sz w:val="22"/>
           <w:szCs w:val="22"/>
         </w:rPr>
-        <w:t>-------------------</w:t>
+        <w:t xml:space="preserve"> {current_date}</w:t>
       </w:r>
     </w:p>
     <w:p>
@@ -3395,7 +3372,7 @@
 </file>
 
 <file path=word/endnotes.xml><?xml version="1.0" encoding="utf-8"?>
-<w:endnotes xmlns:wpc="http://schemas.microsoft.com/office/word/2010/wordprocessingCanvas" xmlns:cx="http://schemas.microsoft.com/office/drawing/2014/chartex" xmlns:cx1="http://schemas.microsoft.com/office/drawing/2015/9/8/chartex" xmlns:cx2="http://schemas.microsoft.com/office/drawing/2015/10/21/chartex" xmlns:cx3="http://schemas.microsoft.com/office/drawing/2016/5/9/chartex" xmlns:cx4="http://schemas.microsoft.com/office/drawing/2016/5/10/chartex" xmlns:cx5="http://schemas.microsoft.com/office/drawing/2016/5/11/chartex" xmlns:cx6="http://schemas.microsoft.com/office/drawing/2016/5/12/chartex" xmlns:cx7="http://schemas.microsoft.com/office/drawing/2016/5/13/chartex" xmlns:cx8="http://schemas.microsoft.com/office/drawing/2016/5/14/chartex" xmlns:mc="http://schemas.openxmlformats.org/markup-compatibility/2006" xmlns:aink="http://schemas.microsoft.com/office/drawing/2016/ink" xmlns:am3d="http://schemas.microsoft.com/office/drawing/2017/model3d" xmlns:o="urn:schemas-microsoft-com:office:office" xmlns:oel="http://schemas.microsoft.com/office/2019/extlst" xmlns:r="http://schemas.openxmlformats.org/officeDocument/2006/relationships" xmlns:m="http://schemas.openxmlformats.org/officeDocument/2006/math" xmlns:v="urn:schemas-microsoft-com:vml" xmlns:wp14="http://schemas.microsoft.com/office/word/2010/wordprocessingDrawing" xmlns:wp="http://schemas.openxmlformats.org/drawingml/2006/wordprocessingDrawing" xmlns:w10="urn:schemas-microsoft-com:office:word" xmlns:w="http://schemas.openxmlformats.org/wordprocessingml/2006/main" xmlns:w14="http://schemas.microsoft.com/office/word/2010/wordml" xmlns:w15="http://schemas.microsoft.com/office/word/2012/wordml" xmlns:w16cex="http://schemas.microsoft.com/office/word/2018/wordml/cex" xmlns:w16cid="http://schemas.microsoft.com/office/word/2016/wordml/cid" xmlns:w16="http://schemas.microsoft.com/office/word/2018/wordml" xmlns:w16sdtdh="http://schemas.microsoft.com/office/word/2020/wordml/sdtdatahash" xmlns:w16se="http://schemas.microsoft.com/office/word/2015/wordml/symex" xmlns:wpg="http://schemas.microsoft.com/office/word/2010/wordprocessingGroup" xmlns:wpi="http://schemas.microsoft.com/office/word/2010/wordprocessingInk" xmlns:wne="http://schemas.microsoft.com/office/word/2006/wordml" xmlns:wps="http://schemas.microsoft.com/office/word/2010/wordprocessingShape" mc:Ignorable="w14 w15 w16se w16cid w16 w16cex w16sdtdh wp14">
+<w:endnotes xmlns:wpc="http://schemas.microsoft.com/office/word/2010/wordprocessingCanvas" xmlns:cx="http://schemas.microsoft.com/office/drawing/2014/chartex" xmlns:cx1="http://schemas.microsoft.com/office/drawing/2015/9/8/chartex" xmlns:cx2="http://schemas.microsoft.com/office/drawing/2015/10/21/chartex" xmlns:cx3="http://schemas.microsoft.com/office/drawing/2016/5/9/chartex" xmlns:cx4="http://schemas.microsoft.com/office/drawing/2016/5/10/chartex" xmlns:cx5="http://schemas.microsoft.com/office/drawing/2016/5/11/chartex" xmlns:cx6="http://schemas.microsoft.com/office/drawing/2016/5/12/chartex" xmlns:cx7="http://schemas.microsoft.com/office/drawing/2016/5/13/chartex" xmlns:cx8="http://schemas.microsoft.com/office/drawing/2016/5/14/chartex" xmlns:mc="http://schemas.openxmlformats.org/markup-compatibility/2006" xmlns:aink="http://schemas.microsoft.com/office/drawing/2016/ink" xmlns:am3d="http://schemas.microsoft.com/office/drawing/2017/model3d" xmlns:o="urn:schemas-microsoft-com:office:office" xmlns:oel="http://schemas.microsoft.com/office/2019/extlst" xmlns:r="http://schemas.openxmlformats.org/officeDocument/2006/relationships" xmlns:m="http://schemas.openxmlformats.org/officeDocument/2006/math" xmlns:v="urn:schemas-microsoft-com:vml" xmlns:wp14="http://schemas.microsoft.com/office/word/2010/wordprocessingDrawing" xmlns:wp="http://schemas.openxmlformats.org/drawingml/2006/wordprocessingDrawing" xmlns:w10="urn:schemas-microsoft-com:office:word" xmlns:w="http://schemas.openxmlformats.org/wordprocessingml/2006/main" xmlns:w14="http://schemas.microsoft.com/office/word/2010/wordml" xmlns:w15="http://schemas.microsoft.com/office/word/2012/wordml" xmlns:w16cex="http://schemas.microsoft.com/office/word/2018/wordml/cex" xmlns:w16cid="http://schemas.microsoft.com/office/word/2016/wordml/cid" xmlns:w16="http://schemas.microsoft.com/office/word/2018/wordml" xmlns:w16du="http://schemas.microsoft.com/office/word/2023/wordml/word16du" xmlns:w16sdtdh="http://schemas.microsoft.com/office/word/2020/wordml/sdtdatahash" xmlns:w16se="http://schemas.microsoft.com/office/word/2015/wordml/symex" xmlns:wpg="http://schemas.microsoft.com/office/word/2010/wordprocessingGroup" xmlns:wpi="http://schemas.microsoft.com/office/word/2010/wordprocessingInk" xmlns:wne="http://schemas.microsoft.com/office/word/2006/wordml" xmlns:wps="http://schemas.microsoft.com/office/word/2010/wordprocessingShape" mc:Ignorable="w14 w15 w16se w16cid w16 w16cex w16sdtdh w16du wp14">
   <w:endnote w:type="separator" w:id="-1">
     <w:p>
       <w:r>
@@ -3414,7 +3391,7 @@
 </file>
 
 <file path=word/footer1.xml><?xml version="1.0" encoding="utf-8"?>
-<w:ftr xmlns:wpc="http://schemas.microsoft.com/office/word/2010/wordprocessingCanvas" xmlns:cx="http://schemas.microsoft.com/office/drawing/2014/chartex" xmlns:cx1="http://schemas.microsoft.com/office/drawing/2015/9/8/chartex" xmlns:cx2="http://schemas.microsoft.com/office/drawing/2015/10/21/chartex" xmlns:cx3="http://schemas.microsoft.com/office/drawing/2016/5/9/chartex" xmlns:cx4="http://schemas.microsoft.com/office/drawing/2016/5/10/chartex" xmlns:cx5="http://schemas.microsoft.com/office/drawing/2016/5/11/chartex" xmlns:cx6="http://schemas.microsoft.com/office/drawing/2016/5/12/chartex" xmlns:cx7="http://schemas.microsoft.com/office/drawing/2016/5/13/chartex" xmlns:cx8="http://schemas.microsoft.com/office/drawing/2016/5/14/chartex" xmlns:mc="http://schemas.openxmlformats.org/markup-compatibility/2006" xmlns:aink="http://schemas.microsoft.com/office/drawing/2016/ink" xmlns:am3d="http://schemas.microsoft.com/office/drawing/2017/model3d" xmlns:o="urn:schemas-microsoft-com:office:office" xmlns:oel="http://schemas.microsoft.com/office/2019/extlst" xmlns:r="http://schemas.openxmlformats.org/officeDocument/2006/relationships" xmlns:m="http://schemas.openxmlformats.org/officeDocument/2006/math" xmlns:v="urn:schemas-microsoft-com:vml" xmlns:wp14="http://schemas.microsoft.com/office/word/2010/wordprocessingDrawing" xmlns:wp="http://schemas.openxmlformats.org/drawingml/2006/wordprocessingDrawing" xmlns:w10="urn:schemas-microsoft-com:office:word" xmlns:w="http://schemas.openxmlformats.org/wordprocessingml/2006/main" xmlns:w14="http://schemas.microsoft.com/office/word/2010/wordml" xmlns:w15="http://schemas.microsoft.com/office/word/2012/wordml" xmlns:w16cex="http://schemas.microsoft.com/office/word/2018/wordml/cex" xmlns:w16cid="http://schemas.microsoft.com/office/word/2016/wordml/cid" xmlns:w16="http://schemas.microsoft.com/office/word/2018/wordml" xmlns:w16sdtdh="http://schemas.microsoft.com/office/word/2020/wordml/sdtdatahash" xmlns:w16se="http://schemas.microsoft.com/office/word/2015/wordml/symex" xmlns:wpg="http://schemas.microsoft.com/office/word/2010/wordprocessingGroup" xmlns:wpi="http://schemas.microsoft.com/office/word/2010/wordprocessingInk" xmlns:wne="http://schemas.microsoft.com/office/word/2006/wordml" xmlns:wps="http://schemas.microsoft.com/office/word/2010/wordprocessingShape" mc:Ignorable="w14 w15 w16se w16cid w16 w16cex w16sdtdh wp14">
+<w:ftr xmlns:wpc="http://schemas.microsoft.com/office/word/2010/wordprocessingCanvas" xmlns:cx="http://schemas.microsoft.com/office/drawing/2014/chartex" xmlns:cx1="http://schemas.microsoft.com/office/drawing/2015/9/8/chartex" xmlns:cx2="http://schemas.microsoft.com/office/drawing/2015/10/21/chartex" xmlns:cx3="http://schemas.microsoft.com/office/drawing/2016/5/9/chartex" xmlns:cx4="http://schemas.microsoft.com/office/drawing/2016/5/10/chartex" xmlns:cx5="http://schemas.microsoft.com/office/drawing/2016/5/11/chartex" xmlns:cx6="http://schemas.microsoft.com/office/drawing/2016/5/12/chartex" xmlns:cx7="http://schemas.microsoft.com/office/drawing/2016/5/13/chartex" xmlns:cx8="http://schemas.microsoft.com/office/drawing/2016/5/14/chartex" xmlns:mc="http://schemas.openxmlformats.org/markup-compatibility/2006" xmlns:aink="http://schemas.microsoft.com/office/drawing/2016/ink" xmlns:am3d="http://schemas.microsoft.com/office/drawing/2017/model3d" xmlns:o="urn:schemas-microsoft-com:office:office" xmlns:oel="http://schemas.microsoft.com/office/2019/extlst" xmlns:r="http://schemas.openxmlformats.org/officeDocument/2006/relationships" xmlns:m="http://schemas.openxmlformats.org/officeDocument/2006/math" xmlns:v="urn:schemas-microsoft-com:vml" xmlns:wp14="http://schemas.microsoft.com/office/word/2010/wordprocessingDrawing" xmlns:wp="http://schemas.openxmlformats.org/drawingml/2006/wordprocessingDrawing" xmlns:w10="urn:schemas-microsoft-com:office:word" xmlns:w="http://schemas.openxmlformats.org/wordprocessingml/2006/main" xmlns:w14="http://schemas.microsoft.com/office/word/2010/wordml" xmlns:w15="http://schemas.microsoft.com/office/word/2012/wordml" xmlns:w16cex="http://schemas.microsoft.com/office/word/2018/wordml/cex" xmlns:w16cid="http://schemas.microsoft.com/office/word/2016/wordml/cid" xmlns:w16="http://schemas.microsoft.com/office/word/2018/wordml" xmlns:w16du="http://schemas.microsoft.com/office/word/2023/wordml/word16du" xmlns:w16sdtdh="http://schemas.microsoft.com/office/word/2020/wordml/sdtdatahash" xmlns:w16se="http://schemas.microsoft.com/office/word/2015/wordml/symex" xmlns:wpg="http://schemas.microsoft.com/office/word/2010/wordprocessingGroup" xmlns:wpi="http://schemas.microsoft.com/office/word/2010/wordprocessingInk" xmlns:wne="http://schemas.microsoft.com/office/word/2006/wordml" xmlns:wps="http://schemas.microsoft.com/office/word/2010/wordprocessingShape" mc:Ignorable="w14 w15 w16se w16cid w16 w16cex w16sdtdh w16du wp14">
   <w:p>
     <w:pPr>
       <w:pStyle w:val="Footer"/>
@@ -3493,7 +3470,7 @@
 </file>
 
 <file path=word/footnotes.xml><?xml version="1.0" encoding="utf-8"?>
-<w:footnotes xmlns:wpc="http://schemas.microsoft.com/office/word/2010/wordprocessingCanvas" xmlns:cx="http://schemas.microsoft.com/office/drawing/2014/chartex" xmlns:cx1="http://schemas.microsoft.com/office/drawing/2015/9/8/chartex" xmlns:cx2="http://schemas.microsoft.com/office/drawing/2015/10/21/chartex" xmlns:cx3="http://schemas.microsoft.com/office/drawing/2016/5/9/chartex" xmlns:cx4="http://schemas.microsoft.com/office/drawing/2016/5/10/chartex" xmlns:cx5="http://schemas.microsoft.com/office/drawing/2016/5/11/chartex" xmlns:cx6="http://schemas.microsoft.com/office/drawing/2016/5/12/chartex" xmlns:cx7="http://schemas.microsoft.com/office/drawing/2016/5/13/chartex" xmlns:cx8="http://schemas.microsoft.com/office/drawing/2016/5/14/chartex" xmlns:mc="http://schemas.openxmlformats.org/markup-compatibility/2006" xmlns:aink="http://schemas.microsoft.com/office/drawing/2016/ink" xmlns:am3d="http://schemas.microsoft.com/office/drawing/2017/model3d" xmlns:o="urn:schemas-microsoft-com:office:office" xmlns:oel="http://schemas.microsoft.com/office/2019/extlst" xmlns:r="http://schemas.openxmlformats.org/officeDocument/2006/relationships" xmlns:m="http://schemas.openxmlformats.org/officeDocument/2006/math" xmlns:v="urn:schemas-microsoft-com:vml" xmlns:wp14="http://schemas.microsoft.com/office/word/2010/wordprocessingDrawing" xmlns:wp="http://schemas.openxmlformats.org/drawingml/2006/wordprocessingDrawing" xmlns:w10="urn:schemas-microsoft-com:office:word" xmlns:w="http://schemas.openxmlformats.org/wordprocessingml/2006/main" xmlns:w14="http://schemas.microsoft.com/office/word/2010/wordml" xmlns:w15="http://schemas.microsoft.com/office/word/2012/wordml" xmlns:w16cex="http://schemas.microsoft.com/office/word/2018/wordml/cex" xmlns:w16cid="http://schemas.microsoft.com/office/word/2016/wordml/cid" xmlns:w16="http://schemas.microsoft.com/office/word/2018/wordml" xmlns:w16sdtdh="http://schemas.microsoft.com/office/word/2020/wordml/sdtdatahash" xmlns:w16se="http://schemas.microsoft.com/office/word/2015/wordml/symex" xmlns:wpg="http://schemas.microsoft.com/office/word/2010/wordprocessingGroup" xmlns:wpi="http://schemas.microsoft.com/office/word/2010/wordprocessingInk" xmlns:wne="http://schemas.microsoft.com/office/word/2006/wordml" xmlns:wps="http://schemas.microsoft.com/office/word/2010/wordprocessingShape" mc:Ignorable="w14 w15 w16se w16cid w16 w16cex w16sdtdh wp14">
+<w:footnotes xmlns:wpc="http://schemas.microsoft.com/office/word/2010/wordprocessingCanvas" xmlns:cx="http://schemas.microsoft.com/office/drawing/2014/chartex" xmlns:cx1="http://schemas.microsoft.com/office/drawing/2015/9/8/chartex" xmlns:cx2="http://schemas.microsoft.com/office/drawing/2015/10/21/chartex" xmlns:cx3="http://schemas.microsoft.com/office/drawing/2016/5/9/chartex" xmlns:cx4="http://schemas.microsoft.com/office/drawing/2016/5/10/chartex" xmlns:cx5="http://schemas.microsoft.com/office/drawing/2016/5/11/chartex" xmlns:cx6="http://schemas.microsoft.com/office/drawing/2016/5/12/chartex" xmlns:cx7="http://schemas.microsoft.com/office/drawing/2016/5/13/chartex" xmlns:cx8="http://schemas.microsoft.com/office/drawing/2016/5/14/chartex" xmlns:mc="http://schemas.openxmlformats.org/markup-compatibility/2006" xmlns:aink="http://schemas.microsoft.com/office/drawing/2016/ink" xmlns:am3d="http://schemas.microsoft.com/office/drawing/2017/model3d" xmlns:o="urn:schemas-microsoft-com:office:office" xmlns:oel="http://schemas.microsoft.com/office/2019/extlst" xmlns:r="http://schemas.openxmlformats.org/officeDocument/2006/relationships" xmlns:m="http://schemas.openxmlformats.org/officeDocument/2006/math" xmlns:v="urn:schemas-microsoft-com:vml" xmlns:wp14="http://schemas.microsoft.com/office/word/2010/wordprocessingDrawing" xmlns:wp="http://schemas.openxmlformats.org/drawingml/2006/wordprocessingDrawing" xmlns:w10="urn:schemas-microsoft-com:office:word" xmlns:w="http://schemas.openxmlformats.org/wordprocessingml/2006/main" xmlns:w14="http://schemas.microsoft.com/office/word/2010/wordml" xmlns:w15="http://schemas.microsoft.com/office/word/2012/wordml" xmlns:w16cex="http://schemas.microsoft.com/office/word/2018/wordml/cex" xmlns:w16cid="http://schemas.microsoft.com/office/word/2016/wordml/cid" xmlns:w16="http://schemas.microsoft.com/office/word/2018/wordml" xmlns:w16du="http://schemas.microsoft.com/office/word/2023/wordml/word16du" xmlns:w16sdtdh="http://schemas.microsoft.com/office/word/2020/wordml/sdtdatahash" xmlns:w16se="http://schemas.microsoft.com/office/word/2015/wordml/symex" xmlns:wpg="http://schemas.microsoft.com/office/word/2010/wordprocessingGroup" xmlns:wpi="http://schemas.microsoft.com/office/word/2010/wordprocessingInk" xmlns:wne="http://schemas.microsoft.com/office/word/2006/wordml" xmlns:wps="http://schemas.microsoft.com/office/word/2010/wordprocessingShape" mc:Ignorable="w14 w15 w16se w16cid w16 w16cex w16sdtdh w16du wp14">
   <w:footnote w:type="separator" w:id="-1">
     <w:p>
       <w:r>
@@ -3512,7 +3489,7 @@
 </file>
 
 <file path=word/numbering.xml><?xml version="1.0" encoding="utf-8"?>
-<w:numbering xmlns:wpc="http://schemas.microsoft.com/office/word/2010/wordprocessingCanvas" xmlns:cx="http://schemas.microsoft.com/office/drawing/2014/chartex" xmlns:cx1="http://schemas.microsoft.com/office/drawing/2015/9/8/chartex" xmlns:cx2="http://schemas.microsoft.com/office/drawing/2015/10/21/chartex" xmlns:cx3="http://schemas.microsoft.com/office/drawing/2016/5/9/chartex" xmlns:cx4="http://schemas.microsoft.com/office/drawing/2016/5/10/chartex" xmlns:cx5="http://schemas.microsoft.com/office/drawing/2016/5/11/chartex" xmlns:cx6="http://schemas.microsoft.com/office/drawing/2016/5/12/chartex" xmlns:cx7="http://schemas.microsoft.com/office/drawing/2016/5/13/chartex" xmlns:cx8="http://schemas.microsoft.com/office/drawing/2016/5/14/chartex" xmlns:mc="http://schemas.openxmlformats.org/markup-compatibility/2006" xmlns:aink="http://schemas.microsoft.com/office/drawing/2016/ink" xmlns:am3d="http://schemas.microsoft.com/office/drawing/2017/model3d" xmlns:o="urn:schemas-microsoft-com:office:office" xmlns:oel="http://schemas.microsoft.com/office/2019/extlst" xmlns:r="http://schemas.openxmlformats.org/officeDocument/2006/relationships" xmlns:m="http://schemas.openxmlformats.org/officeDocument/2006/math" xmlns:v="urn:schemas-microsoft-com:vml" xmlns:wp14="http://schemas.microsoft.com/office/word/2010/wordprocessingDrawing" xmlns:wp="http://schemas.openxmlformats.org/drawingml/2006/wordprocessingDrawing" xmlns:w10="urn:schemas-microsoft-com:office:word" xmlns:w="http://schemas.openxmlformats.org/wordprocessingml/2006/main" xmlns:w14="http://schemas.microsoft.com/office/word/2010/wordml" xmlns:w15="http://schemas.microsoft.com/office/word/2012/wordml" xmlns:w16cex="http://schemas.microsoft.com/office/word/2018/wordml/cex" xmlns:w16cid="http://schemas.microsoft.com/office/word/2016/wordml/cid" xmlns:w16="http://schemas.microsoft.com/office/word/2018/wordml" xmlns:w16sdtdh="http://schemas.microsoft.com/office/word/2020/wordml/sdtdatahash" xmlns:w16se="http://schemas.microsoft.com/office/word/2015/wordml/symex" xmlns:wpg="http://schemas.microsoft.com/office/word/2010/wordprocessingGroup" xmlns:wpi="http://schemas.microsoft.com/office/word/2010/wordprocessingInk" xmlns:wne="http://schemas.microsoft.com/office/word/2006/wordml" xmlns:wps="http://schemas.microsoft.com/office/word/2010/wordprocessingShape" mc:Ignorable="w14 w15 w16se w16cid w16 w16cex w16sdtdh wp14">
+<w:numbering xmlns:wpc="http://schemas.microsoft.com/office/word/2010/wordprocessingCanvas" xmlns:cx="http://schemas.microsoft.com/office/drawing/2014/chartex" xmlns:cx1="http://schemas.microsoft.com/office/drawing/2015/9/8/chartex" xmlns:cx2="http://schemas.microsoft.com/office/drawing/2015/10/21/chartex" xmlns:cx3="http://schemas.microsoft.com/office/drawing/2016/5/9/chartex" xmlns:cx4="http://schemas.microsoft.com/office/drawing/2016/5/10/chartex" xmlns:cx5="http://schemas.microsoft.com/office/drawing/2016/5/11/chartex" xmlns:cx6="http://schemas.microsoft.com/office/drawing/2016/5/12/chartex" xmlns:cx7="http://schemas.microsoft.com/office/drawing/2016/5/13/chartex" xmlns:cx8="http://schemas.microsoft.com/office/drawing/2016/5/14/chartex" xmlns:mc="http://schemas.openxmlformats.org/markup-compatibility/2006" xmlns:aink="http://schemas.microsoft.com/office/drawing/2016/ink" xmlns:am3d="http://schemas.microsoft.com/office/drawing/2017/model3d" xmlns:o="urn:schemas-microsoft-com:office:office" xmlns:oel="http://schemas.microsoft.com/office/2019/extlst" xmlns:r="http://schemas.openxmlformats.org/officeDocument/2006/relationships" xmlns:m="http://schemas.openxmlformats.org/officeDocument/2006/math" xmlns:v="urn:schemas-microsoft-com:vml" xmlns:wp14="http://schemas.microsoft.com/office/word/2010/wordprocessingDrawing" xmlns:wp="http://schemas.openxmlformats.org/drawingml/2006/wordprocessingDrawing" xmlns:w10="urn:schemas-microsoft-com:office:word" xmlns:w="http://schemas.openxmlformats.org/wordprocessingml/2006/main" xmlns:w14="http://schemas.microsoft.com/office/word/2010/wordml" xmlns:w15="http://schemas.microsoft.com/office/word/2012/wordml" xmlns:w16cex="http://schemas.microsoft.com/office/word/2018/wordml/cex" xmlns:w16cid="http://schemas.microsoft.com/office/word/2016/wordml/cid" xmlns:w16="http://schemas.microsoft.com/office/word/2018/wordml" xmlns:w16du="http://schemas.microsoft.com/office/word/2023/wordml/word16du" xmlns:w16sdtdh="http://schemas.microsoft.com/office/word/2020/wordml/sdtdatahash" xmlns:w16se="http://schemas.microsoft.com/office/word/2015/wordml/symex" xmlns:wpg="http://schemas.microsoft.com/office/word/2010/wordprocessingGroup" xmlns:wpi="http://schemas.microsoft.com/office/word/2010/wordprocessingInk" xmlns:wne="http://schemas.microsoft.com/office/word/2006/wordml" xmlns:wps="http://schemas.microsoft.com/office/word/2010/wordprocessingShape" mc:Ignorable="w14 w15 w16se w16cid w16 w16cex w16sdtdh w16du wp14">
   <w:abstractNum w:abstractNumId="0" w15:restartNumberingAfterBreak="0">
     <w:nsid w:val="03D65634"/>
     <w:multiLevelType w:val="hybridMultilevel"/>
@@ -4680,7 +4657,7 @@
 </file>
 
 <file path=word/styles.xml><?xml version="1.0" encoding="utf-8"?>
-<w:styles xmlns:mc="http://schemas.openxmlformats.org/markup-compatibility/2006" xmlns:r="http://schemas.openxmlformats.org/officeDocument/2006/relationships" xmlns:w="http://schemas.openxmlformats.org/wordprocessingml/2006/main" xmlns:w14="http://schemas.microsoft.com/office/word/2010/wordml" xmlns:w15="http://schemas.microsoft.com/office/word/2012/wordml" xmlns:w16cex="http://schemas.microsoft.com/office/word/2018/wordml/cex" xmlns:w16cid="http://schemas.microsoft.com/office/word/2016/wordml/cid" xmlns:w16="http://schemas.microsoft.com/office/word/2018/wordml" xmlns:w16sdtdh="http://schemas.microsoft.com/office/word/2020/wordml/sdtdatahash" xmlns:w16se="http://schemas.microsoft.com/office/word/2015/wordml/symex" mc:Ignorable="w14 w15 w16se w16cid w16 w16cex w16sdtdh">
+<w:styles xmlns:mc="http://schemas.openxmlformats.org/markup-compatibility/2006" xmlns:r="http://schemas.openxmlformats.org/officeDocument/2006/relationships" xmlns:w="http://schemas.openxmlformats.org/wordprocessingml/2006/main" xmlns:w14="http://schemas.microsoft.com/office/word/2010/wordml" xmlns:w15="http://schemas.microsoft.com/office/word/2012/wordml" xmlns:w16cex="http://schemas.microsoft.com/office/word/2018/wordml/cex" xmlns:w16cid="http://schemas.microsoft.com/office/word/2016/wordml/cid" xmlns:w16="http://schemas.microsoft.com/office/word/2018/wordml" xmlns:w16du="http://schemas.microsoft.com/office/word/2023/wordml/word16du" xmlns:w16sdtdh="http://schemas.microsoft.com/office/word/2020/wordml/sdtdatahash" xmlns:w16se="http://schemas.microsoft.com/office/word/2015/wordml/symex" mc:Ignorable="w14 w15 w16se w16cid w16 w16cex w16sdtdh w16du">
   <w:docDefaults>
     <w:rPrDefault>
       <w:rPr>
@@ -4708,7 +4685,51 @@
     <w:lsdException w:name="Hyperlink" w:uiPriority="99"/>
     <w:lsdException w:name="Strong" w:qFormat="1"/>
     <w:lsdException w:name="Emphasis" w:qFormat="1"/>
+    <w:lsdException w:name="Normal Table" w:semiHidden="1" w:unhideWhenUsed="1"/>
+    <w:lsdException w:name="Table Simple 1" w:semiHidden="1" w:unhideWhenUsed="1"/>
+    <w:lsdException w:name="Table Simple 2" w:semiHidden="1" w:unhideWhenUsed="1"/>
+    <w:lsdException w:name="Table Simple 3" w:semiHidden="1" w:unhideWhenUsed="1"/>
+    <w:lsdException w:name="Table Classic 1" w:semiHidden="1" w:unhideWhenUsed="1"/>
+    <w:lsdException w:name="Table Classic 2" w:semiHidden="1" w:unhideWhenUsed="1"/>
+    <w:lsdException w:name="Table Classic 3" w:semiHidden="1" w:unhideWhenUsed="1"/>
+    <w:lsdException w:name="Table Classic 4" w:semiHidden="1" w:unhideWhenUsed="1"/>
+    <w:lsdException w:name="Table Colorful 1" w:semiHidden="1" w:unhideWhenUsed="1"/>
+    <w:lsdException w:name="Table Colorful 2" w:semiHidden="1" w:unhideWhenUsed="1"/>
+    <w:lsdException w:name="Table Colorful 3" w:semiHidden="1" w:unhideWhenUsed="1"/>
+    <w:lsdException w:name="Table Columns 1" w:semiHidden="1" w:unhideWhenUsed="1"/>
+    <w:lsdException w:name="Table Columns 2" w:semiHidden="1" w:unhideWhenUsed="1"/>
+    <w:lsdException w:name="Table Columns 3" w:semiHidden="1" w:unhideWhenUsed="1"/>
+    <w:lsdException w:name="Table Columns 4" w:semiHidden="1" w:unhideWhenUsed="1"/>
+    <w:lsdException w:name="Table Columns 5" w:semiHidden="1" w:unhideWhenUsed="1"/>
+    <w:lsdException w:name="Table Grid 1" w:semiHidden="1" w:unhideWhenUsed="1"/>
+    <w:lsdException w:name="Table Grid 2" w:semiHidden="1" w:unhideWhenUsed="1"/>
+    <w:lsdException w:name="Table Grid 3" w:semiHidden="1" w:unhideWhenUsed="1"/>
+    <w:lsdException w:name="Table Grid 4" w:semiHidden="1" w:unhideWhenUsed="1"/>
+    <w:lsdException w:name="Table Grid 5" w:semiHidden="1" w:unhideWhenUsed="1"/>
+    <w:lsdException w:name="Table Grid 6" w:semiHidden="1" w:unhideWhenUsed="1"/>
+    <w:lsdException w:name="Table Grid 7" w:semiHidden="1" w:unhideWhenUsed="1"/>
+    <w:lsdException w:name="Table Grid 8" w:semiHidden="1" w:unhideWhenUsed="1"/>
+    <w:lsdException w:name="Table List 1" w:semiHidden="1" w:unhideWhenUsed="1"/>
+    <w:lsdException w:name="Table List 2" w:semiHidden="1" w:unhideWhenUsed="1"/>
+    <w:lsdException w:name="Table List 3" w:semiHidden="1" w:unhideWhenUsed="1"/>
+    <w:lsdException w:name="Table List 4" w:semiHidden="1" w:unhideWhenUsed="1"/>
+    <w:lsdException w:name="Table List 5" w:semiHidden="1" w:unhideWhenUsed="1"/>
+    <w:lsdException w:name="Table List 6" w:semiHidden="1" w:unhideWhenUsed="1"/>
+    <w:lsdException w:name="Table List 7" w:semiHidden="1" w:unhideWhenUsed="1"/>
+    <w:lsdException w:name="Table List 8" w:semiHidden="1" w:unhideWhenUsed="1"/>
+    <w:lsdException w:name="Table 3D effects 1" w:semiHidden="1" w:unhideWhenUsed="1"/>
+    <w:lsdException w:name="Table 3D effects 2" w:semiHidden="1" w:unhideWhenUsed="1"/>
+    <w:lsdException w:name="Table 3D effects 3" w:semiHidden="1" w:unhideWhenUsed="1"/>
+    <w:lsdException w:name="Table Contemporary" w:semiHidden="1" w:unhideWhenUsed="1"/>
+    <w:lsdException w:name="Table Elegant" w:semiHidden="1" w:unhideWhenUsed="1"/>
+    <w:lsdException w:name="Table Professional" w:semiHidden="1" w:unhideWhenUsed="1"/>
+    <w:lsdException w:name="Table Subtle 1" w:semiHidden="1" w:unhideWhenUsed="1"/>
+    <w:lsdException w:name="Table Subtle 2" w:semiHidden="1" w:unhideWhenUsed="1"/>
+    <w:lsdException w:name="Table Web 1" w:semiHidden="1" w:unhideWhenUsed="1"/>
+    <w:lsdException w:name="Table Web 2" w:semiHidden="1" w:unhideWhenUsed="1"/>
+    <w:lsdException w:name="Table Web 3" w:semiHidden="1" w:unhideWhenUsed="1"/>
     <w:lsdException w:name="Table Grid" w:uiPriority="39"/>
+    <w:lsdException w:name="Table Theme" w:semiHidden="1" w:unhideWhenUsed="1"/>
     <w:lsdException w:name="Placeholder Text" w:semiHidden="1" w:uiPriority="99"/>
     <w:lsdException w:name="No Spacing" w:uiPriority="1" w:qFormat="1"/>
     <w:lsdException w:name="Light Shading" w:uiPriority="60"/>
@@ -4942,11 +4963,15 @@
   </w:style>
   <w:style w:type="character" w:default="1" w:styleId="DefaultParagraphFont">
     <w:name w:val="Default Paragraph Font"/>
+    <w:uiPriority w:val="1"/>
     <w:semiHidden/>
+    <w:unhideWhenUsed/>
   </w:style>
   <w:style w:type="table" w:default="1" w:styleId="TableNormal">
     <w:name w:val="Normal Table"/>
+    <w:uiPriority w:val="99"/>
     <w:semiHidden/>
+    <w:unhideWhenUsed/>
     <w:tblPr>
       <w:tblInd w:w="0" w:type="dxa"/>
       <w:tblCellMar>
@@ -4959,7 +4984,9 @@
   </w:style>
   <w:style w:type="numbering" w:default="1" w:styleId="NoList">
     <w:name w:val="No List"/>
+    <w:uiPriority w:val="99"/>
     <w:semiHidden/>
+    <w:unhideWhenUsed/>
   </w:style>
   <w:style w:type="paragraph" w:styleId="Footer">
     <w:name w:val="footer"/>

</xml_diff>